<commit_message>
Well I guess there is the first death lol
</commit_message>
<xml_diff>
--- a/Python Game.docx
+++ b/Python Game.docx
@@ -58,7 +58,21 @@
         <w:rPr>
           <w:lang w:val="en-US"/>
         </w:rPr>
-        <w:t>1. Text based adventure game where you explore the planet of Fysi.</w:t>
+        <w:t xml:space="preserve">1. Text based adventure game where you explore the planet of </w:t>
+      </w:r>
+      <w:proofErr w:type="spellStart"/>
+      <w:r>
+        <w:rPr>
+          <w:lang w:val="en-US"/>
+        </w:rPr>
+        <w:t>Fysi</w:t>
+      </w:r>
+      <w:proofErr w:type="spellEnd"/>
+      <w:r>
+        <w:rPr>
+          <w:lang w:val="en-US"/>
+        </w:rPr>
+        <w:t>.</w:t>
       </w:r>
     </w:p>
     <w:p>
@@ -92,7 +106,21 @@
         <w:rPr>
           <w:lang w:val="en-US"/>
         </w:rPr>
-        <w:t xml:space="preserve">the planet Fysi </w:t>
+        <w:t xml:space="preserve">the planet </w:t>
+      </w:r>
+      <w:proofErr w:type="spellStart"/>
+      <w:r>
+        <w:rPr>
+          <w:lang w:val="en-US"/>
+        </w:rPr>
+        <w:t>Fysi</w:t>
+      </w:r>
+      <w:proofErr w:type="spellEnd"/>
+      <w:r>
+        <w:rPr>
+          <w:lang w:val="en-US"/>
+        </w:rPr>
+        <w:t xml:space="preserve"> </w:t>
       </w:r>
       <w:r>
         <w:rPr>
@@ -345,19 +373,13 @@
         <w:rPr>
           <w:lang w:val="en-US"/>
         </w:rPr>
-        <w:t xml:space="preserve"> </w:t>
-      </w:r>
-      <w:r>
-        <w:rPr>
-          <w:lang w:val="en-US"/>
-        </w:rPr>
-        <w:t>and</w:t>
-      </w:r>
-      <w:r>
-        <w:rPr>
-          <w:lang w:val="en-US"/>
-        </w:rPr>
-        <w:t xml:space="preserve"> you are reminded of nature being full of gore and delightful scenery.</w:t>
+        <w:t>. Y</w:t>
+      </w:r>
+      <w:r>
+        <w:rPr>
+          <w:lang w:val="en-US"/>
+        </w:rPr>
+        <w:t>ou are reminded of nature being full of gore and delightful scenery.</w:t>
       </w:r>
       <w:r>
         <w:rPr>

</xml_diff>